<commit_message>
Merge from local doc
</commit_message>
<xml_diff>
--- a/Summary.docx
+++ b/Summary.docx
@@ -1,6 +1,6 @@
 
 <file path=word/document.xml><?xml version="1.0" encoding="utf-8"?>
-<w:document xmlns:wpc="http://schemas.microsoft.com/office/word/2010/wordprocessingCanvas" xmlns:cx="http://schemas.microsoft.com/office/drawing/2014/chartex" xmlns:cx1="http://schemas.microsoft.com/office/drawing/2015/9/8/chartex" xmlns:cx2="http://schemas.microsoft.com/office/drawing/2015/10/21/chartex" xmlns:cx3="http://schemas.microsoft.com/office/drawing/2016/5/9/chartex" xmlns:cx4="http://schemas.microsoft.com/office/drawing/2016/5/10/chartex" xmlns:cx5="http://schemas.microsoft.com/office/drawing/2016/5/11/chartex" xmlns:cx6="http://schemas.microsoft.com/office/drawing/2016/5/12/chartex" xmlns:cx7="http://schemas.microsoft.com/office/drawing/2016/5/13/chartex" xmlns:cx8="http://schemas.microsoft.com/office/drawing/2016/5/14/chartex" xmlns:mc="http://schemas.openxmlformats.org/markup-compatibility/2006" xmlns:aink="http://schemas.microsoft.com/office/drawing/2016/ink" xmlns:am3d="http://schemas.microsoft.com/office/drawing/2017/model3d" xmlns:o="urn:schemas-microsoft-com:office:office" xmlns:r="http://schemas.openxmlformats.org/officeDocument/2006/relationships" xmlns:m="http://schemas.openxmlformats.org/officeDocument/2006/math" xmlns:v="urn:schemas-microsoft-com:vml" xmlns:wp14="http://schemas.microsoft.com/office/word/2010/wordprocessingDrawing" xmlns:wp="http://schemas.openxmlformats.org/drawingml/2006/wordprocessingDrawing" xmlns:w10="urn:schemas-microsoft-com:office:word" xmlns:w="http://schemas.openxmlformats.org/wordprocessingml/2006/main" xmlns:w14="http://schemas.microsoft.com/office/word/2010/wordml" xmlns:w15="http://schemas.microsoft.com/office/word/2012/wordml" xmlns:w16cid="http://schemas.microsoft.com/office/word/2016/wordml/cid" xmlns:w16se="http://schemas.microsoft.com/office/word/2015/wordml/symex" xmlns:wpg="http://schemas.microsoft.com/office/word/2010/wordprocessingGroup" xmlns:wpi="http://schemas.microsoft.com/office/word/2010/wordprocessingInk" xmlns:wne="http://schemas.microsoft.com/office/word/2006/wordml" xmlns:wps="http://schemas.microsoft.com/office/word/2010/wordprocessingShape" mc:Ignorable="w14 w15 w16se w16cid wp14">
+<w:document xmlns:wpc="http://schemas.microsoft.com/office/word/2010/wordprocessingCanvas" xmlns:cx="http://schemas.microsoft.com/office/drawing/2014/chartex" xmlns:cx1="http://schemas.microsoft.com/office/drawing/2015/9/8/chartex" xmlns:mc="http://schemas.openxmlformats.org/markup-compatibility/2006" xmlns:o="urn:schemas-microsoft-com:office:office" xmlns:r="http://schemas.openxmlformats.org/officeDocument/2006/relationships" xmlns:m="http://schemas.openxmlformats.org/officeDocument/2006/math" xmlns:v="urn:schemas-microsoft-com:vml" xmlns:wp14="http://schemas.microsoft.com/office/word/2010/wordprocessingDrawing" xmlns:wp="http://schemas.openxmlformats.org/drawingml/2006/wordprocessingDrawing" xmlns:w10="urn:schemas-microsoft-com:office:word" xmlns:w="http://schemas.openxmlformats.org/wordprocessingml/2006/main" xmlns:w14="http://schemas.microsoft.com/office/word/2010/wordml" xmlns:w15="http://schemas.microsoft.com/office/word/2012/wordml" xmlns:w16se="http://schemas.microsoft.com/office/word/2015/wordml/symex" xmlns:wpg="http://schemas.microsoft.com/office/word/2010/wordprocessingGroup" xmlns:wpi="http://schemas.microsoft.com/office/word/2010/wordprocessingInk" xmlns:wne="http://schemas.microsoft.com/office/word/2006/wordml" xmlns:wps="http://schemas.microsoft.com/office/word/2010/wordprocessingShape" mc:Ignorable="w14 w15 w16se wp14">
   <w:body>
     <w:p>
       <w:pPr>
@@ -38,7 +38,7 @@
                     <pic:cNvPicPr/>
                   </pic:nvPicPr>
                   <pic:blipFill>
-                    <a:blip r:embed="rId4">
+                    <a:blip r:embed="rId7">
                       <a:extLst>
                         <a:ext uri="{28A0092B-C50C-407E-A947-70E740481C1C}">
                           <a14:useLocalDpi xmlns:a14="http://schemas.microsoft.com/office/drawing/2010/main" val="0"/>
@@ -90,8 +90,6 @@
           <w:szCs w:val="22"/>
         </w:rPr>
       </w:pPr>
-      <w:bookmarkStart w:id="0" w:name="_GoBack"/>
-      <w:bookmarkEnd w:id="0"/>
       <w:r>
         <w:rPr>
           <w:rFonts w:ascii="Calibri" w:hAnsi="Calibri" w:cs="Calibri"/>
@@ -102,7 +100,6 @@
         <w:t xml:space="preserve">Is a number a palindrome (without </w:t>
       </w:r>
       <w:proofErr w:type="spellStart"/>
-      <w:proofErr w:type="gramStart"/>
       <w:r>
         <w:rPr>
           <w:rFonts w:ascii="Calibri" w:hAnsi="Calibri" w:cs="Calibri"/>
@@ -122,7 +119,6 @@
         </w:rPr>
         <w:t>):</w:t>
       </w:r>
-      <w:proofErr w:type="gramEnd"/>
     </w:p>
     <w:p>
       <w:pPr>
@@ -136,14 +132,25 @@
           <w:szCs w:val="22"/>
         </w:rPr>
       </w:pPr>
-      <w:r>
-        <w:rPr>
-          <w:rFonts w:ascii="Calibri" w:hAnsi="Calibri" w:cs="Calibri"/>
-          <w:color w:val="201F1E"/>
-          <w:sz w:val="22"/>
-          <w:szCs w:val="22"/>
-        </w:rPr>
-        <w:t xml:space="preserve">const </w:t>
+      <w:proofErr w:type="spellStart"/>
+      <w:r>
+        <w:rPr>
+          <w:rFonts w:ascii="Calibri" w:hAnsi="Calibri" w:cs="Calibri"/>
+          <w:color w:val="201F1E"/>
+          <w:sz w:val="22"/>
+          <w:szCs w:val="22"/>
+        </w:rPr>
+        <w:t>const</w:t>
+      </w:r>
+      <w:proofErr w:type="spellEnd"/>
+      <w:r>
+        <w:rPr>
+          <w:rFonts w:ascii="Calibri" w:hAnsi="Calibri" w:cs="Calibri"/>
+          <w:color w:val="201F1E"/>
+          <w:sz w:val="22"/>
+          <w:szCs w:val="22"/>
+        </w:rPr>
+        <w:t xml:space="preserve"> </w:t>
       </w:r>
       <w:proofErr w:type="spellStart"/>
       <w:r>
@@ -200,14 +207,25 @@
           <w:szCs w:val="22"/>
         </w:rPr>
       </w:pPr>
-      <w:r>
-        <w:rPr>
-          <w:rFonts w:ascii="Calibri" w:hAnsi="Calibri" w:cs="Calibri"/>
-          <w:color w:val="201F1E"/>
-          <w:sz w:val="22"/>
-          <w:szCs w:val="22"/>
-        </w:rPr>
-        <w:t xml:space="preserve">const </w:t>
+      <w:proofErr w:type="spellStart"/>
+      <w:r>
+        <w:rPr>
+          <w:rFonts w:ascii="Calibri" w:hAnsi="Calibri" w:cs="Calibri"/>
+          <w:color w:val="201F1E"/>
+          <w:sz w:val="22"/>
+          <w:szCs w:val="22"/>
+        </w:rPr>
+        <w:t>const</w:t>
+      </w:r>
+      <w:proofErr w:type="spellEnd"/>
+      <w:r>
+        <w:rPr>
+          <w:rFonts w:ascii="Calibri" w:hAnsi="Calibri" w:cs="Calibri"/>
+          <w:color w:val="201F1E"/>
+          <w:sz w:val="22"/>
+          <w:szCs w:val="22"/>
+        </w:rPr>
+        <w:t xml:space="preserve"> </w:t>
       </w:r>
       <w:proofErr w:type="spellStart"/>
       <w:r>
@@ -227,7 +245,27 @@
           <w:sz w:val="22"/>
           <w:szCs w:val="22"/>
         </w:rPr>
-        <w:t xml:space="preserve"> = num =&gt; {</w:t>
+        <w:t xml:space="preserve"> = </w:t>
+      </w:r>
+      <w:proofErr w:type="spellStart"/>
+      <w:r>
+        <w:rPr>
+          <w:rFonts w:ascii="Calibri" w:hAnsi="Calibri" w:cs="Calibri"/>
+          <w:color w:val="201F1E"/>
+          <w:sz w:val="22"/>
+          <w:szCs w:val="22"/>
+        </w:rPr>
+        <w:t>num</w:t>
+      </w:r>
+      <w:proofErr w:type="spellEnd"/>
+      <w:r>
+        <w:rPr>
+          <w:rFonts w:ascii="Calibri" w:hAnsi="Calibri" w:cs="Calibri"/>
+          <w:color w:val="201F1E"/>
+          <w:sz w:val="22"/>
+          <w:szCs w:val="22"/>
+        </w:rPr>
+        <w:t xml:space="preserve"> =&gt; {</w:t>
       </w:r>
     </w:p>
     <w:p>
@@ -291,7 +329,27 @@
           <w:sz w:val="22"/>
           <w:szCs w:val="22"/>
         </w:rPr>
-        <w:t xml:space="preserve">  const </w:t>
+        <w:t xml:space="preserve">  </w:t>
+      </w:r>
+      <w:proofErr w:type="spellStart"/>
+      <w:r>
+        <w:rPr>
+          <w:rFonts w:ascii="Calibri" w:hAnsi="Calibri" w:cs="Calibri"/>
+          <w:color w:val="201F1E"/>
+          <w:sz w:val="22"/>
+          <w:szCs w:val="22"/>
+        </w:rPr>
+        <w:t>const</w:t>
+      </w:r>
+      <w:proofErr w:type="spellEnd"/>
+      <w:r>
+        <w:rPr>
+          <w:rFonts w:ascii="Calibri" w:hAnsi="Calibri" w:cs="Calibri"/>
+          <w:color w:val="201F1E"/>
+          <w:sz w:val="22"/>
+          <w:szCs w:val="22"/>
+        </w:rPr>
+        <w:t xml:space="preserve"> </w:t>
       </w:r>
       <w:proofErr w:type="spellStart"/>
       <w:r>
@@ -311,7 +369,27 @@
           <w:sz w:val="22"/>
           <w:szCs w:val="22"/>
         </w:rPr>
-        <w:t xml:space="preserve"> = num;</w:t>
+        <w:t xml:space="preserve"> = </w:t>
+      </w:r>
+      <w:proofErr w:type="spellStart"/>
+      <w:r>
+        <w:rPr>
+          <w:rFonts w:ascii="Calibri" w:hAnsi="Calibri" w:cs="Calibri"/>
+          <w:color w:val="201F1E"/>
+          <w:sz w:val="22"/>
+          <w:szCs w:val="22"/>
+        </w:rPr>
+        <w:t>num</w:t>
+      </w:r>
+      <w:proofErr w:type="spellEnd"/>
+      <w:r>
+        <w:rPr>
+          <w:rFonts w:ascii="Calibri" w:hAnsi="Calibri" w:cs="Calibri"/>
+          <w:color w:val="201F1E"/>
+          <w:sz w:val="22"/>
+          <w:szCs w:val="22"/>
+        </w:rPr>
+        <w:t>;</w:t>
       </w:r>
     </w:p>
     <w:p>
@@ -437,7 +515,27 @@
           <w:sz w:val="22"/>
           <w:szCs w:val="22"/>
         </w:rPr>
-        <w:t>(num % 10);</w:t>
+        <w:t>(</w:t>
+      </w:r>
+      <w:proofErr w:type="spellStart"/>
+      <w:r>
+        <w:rPr>
+          <w:rFonts w:ascii="Calibri" w:hAnsi="Calibri" w:cs="Calibri"/>
+          <w:color w:val="201F1E"/>
+          <w:sz w:val="22"/>
+          <w:szCs w:val="22"/>
+        </w:rPr>
+        <w:t>num</w:t>
+      </w:r>
+      <w:proofErr w:type="spellEnd"/>
+      <w:r>
+        <w:rPr>
+          <w:rFonts w:ascii="Calibri" w:hAnsi="Calibri" w:cs="Calibri"/>
+          <w:color w:val="201F1E"/>
+          <w:sz w:val="22"/>
+          <w:szCs w:val="22"/>
+        </w:rPr>
+        <w:t xml:space="preserve"> % 10);</w:t>
       </w:r>
     </w:p>
     <w:p>
@@ -603,7 +701,27 @@
           <w:sz w:val="22"/>
           <w:szCs w:val="22"/>
         </w:rPr>
-        <w:t xml:space="preserve">    num = </w:t>
+        <w:t xml:space="preserve">    </w:t>
+      </w:r>
+      <w:proofErr w:type="spellStart"/>
+      <w:r>
+        <w:rPr>
+          <w:rFonts w:ascii="Calibri" w:hAnsi="Calibri" w:cs="Calibri"/>
+          <w:color w:val="201F1E"/>
+          <w:sz w:val="22"/>
+          <w:szCs w:val="22"/>
+        </w:rPr>
+        <w:t>num</w:t>
+      </w:r>
+      <w:proofErr w:type="spellEnd"/>
+      <w:r>
+        <w:rPr>
+          <w:rFonts w:ascii="Calibri" w:hAnsi="Calibri" w:cs="Calibri"/>
+          <w:color w:val="201F1E"/>
+          <w:sz w:val="22"/>
+          <w:szCs w:val="22"/>
+        </w:rPr>
+        <w:t xml:space="preserve"> = </w:t>
       </w:r>
       <w:proofErr w:type="spellStart"/>
       <w:r>
@@ -623,7 +741,27 @@
           <w:sz w:val="22"/>
           <w:szCs w:val="22"/>
         </w:rPr>
-        <w:t>(num / 10);</w:t>
+        <w:t>(</w:t>
+      </w:r>
+      <w:proofErr w:type="spellStart"/>
+      <w:r>
+        <w:rPr>
+          <w:rFonts w:ascii="Calibri" w:hAnsi="Calibri" w:cs="Calibri"/>
+          <w:color w:val="201F1E"/>
+          <w:sz w:val="22"/>
+          <w:szCs w:val="22"/>
+        </w:rPr>
+        <w:t>num</w:t>
+      </w:r>
+      <w:proofErr w:type="spellEnd"/>
+      <w:r>
+        <w:rPr>
+          <w:rFonts w:ascii="Calibri" w:hAnsi="Calibri" w:cs="Calibri"/>
+          <w:color w:val="201F1E"/>
+          <w:sz w:val="22"/>
+          <w:szCs w:val="22"/>
+        </w:rPr>
+        <w:t xml:space="preserve"> / 10);</w:t>
       </w:r>
     </w:p>
     <w:p>
@@ -881,6 +1019,284 @@
       </w:r>
     </w:p>
     <w:p/>
+    <w:p/>
+    <w:p>
+      <w:pPr>
+        <w:rPr>
+          <w:b/>
+          <w:sz w:val="32"/>
+          <w:lang w:val="hu-HU"/>
+        </w:rPr>
+      </w:pPr>
+      <w:r>
+        <w:rPr>
+          <w:b/>
+          <w:sz w:val="32"/>
+          <w:lang w:val="hu-HU"/>
+        </w:rPr>
+        <w:t>Test if a number is prime:</w:t>
+      </w:r>
+    </w:p>
+    <w:p>
+      <w:pPr>
+        <w:pStyle w:val="ListParagraph"/>
+        <w:numPr>
+          <w:ilvl w:val="0"/>
+          <w:numId w:val="1"/>
+        </w:numPr>
+        <w:rPr>
+          <w:lang w:val="hu-HU"/>
+        </w:rPr>
+      </w:pPr>
+      <w:r>
+        <w:rPr>
+          <w:lang w:val="hu-HU"/>
+        </w:rPr>
+        <w:t>O(n) is where we:</w:t>
+      </w:r>
+    </w:p>
+    <w:p>
+      <w:pPr>
+        <w:pStyle w:val="ListParagraph"/>
+        <w:rPr>
+          <w:lang w:val="hu-HU"/>
+        </w:rPr>
+      </w:pPr>
+      <w:r>
+        <w:rPr>
+          <w:noProof/>
+        </w:rPr>
+        <w:lastRenderedPageBreak/>
+        <w:drawing>
+          <wp:inline distT="0" distB="0" distL="0" distR="0" wp14:anchorId="40395165" wp14:editId="71F45E10">
+            <wp:extent cx="2152413" cy="2667000"/>
+            <wp:effectExtent l="0" t="0" r="635" b="0"/>
+            <wp:docPr id="3" name="Picture 3"/>
+            <wp:cNvGraphicFramePr>
+              <a:graphicFrameLocks xmlns:a="http://schemas.openxmlformats.org/drawingml/2006/main" noChangeAspect="1"/>
+            </wp:cNvGraphicFramePr>
+            <a:graphic xmlns:a="http://schemas.openxmlformats.org/drawingml/2006/main">
+              <a:graphicData uri="http://schemas.openxmlformats.org/drawingml/2006/picture">
+                <pic:pic xmlns:pic="http://schemas.openxmlformats.org/drawingml/2006/picture">
+                  <pic:nvPicPr>
+                    <pic:cNvPr id="0" name="Picture 1"/>
+                    <pic:cNvPicPr>
+                      <a:picLocks noChangeAspect="1" noChangeArrowheads="1"/>
+                    </pic:cNvPicPr>
+                  </pic:nvPicPr>
+                  <pic:blipFill>
+                    <a:blip r:embed="rId8">
+                      <a:extLst>
+                        <a:ext uri="{28A0092B-C50C-407E-A947-70E740481C1C}">
+                          <a14:useLocalDpi xmlns:a14="http://schemas.microsoft.com/office/drawing/2010/main" val="0"/>
+                        </a:ext>
+                      </a:extLst>
+                    </a:blip>
+                    <a:srcRect/>
+                    <a:stretch>
+                      <a:fillRect/>
+                    </a:stretch>
+                  </pic:blipFill>
+                  <pic:spPr bwMode="auto">
+                    <a:xfrm>
+                      <a:off x="0" y="0"/>
+                      <a:ext cx="2170593" cy="2689527"/>
+                    </a:xfrm>
+                    <a:prstGeom prst="rect">
+                      <a:avLst/>
+                    </a:prstGeom>
+                    <a:noFill/>
+                    <a:ln>
+                      <a:noFill/>
+                    </a:ln>
+                  </pic:spPr>
+                </pic:pic>
+              </a:graphicData>
+            </a:graphic>
+          </wp:inline>
+        </w:drawing>
+      </w:r>
+    </w:p>
+    <w:p>
+      <w:pPr>
+        <w:rPr>
+          <w:lang w:val="hu-HU"/>
+        </w:rPr>
+      </w:pPr>
+    </w:p>
+    <w:p>
+      <w:pPr>
+        <w:rPr>
+          <w:lang w:val="hu-HU"/>
+        </w:rPr>
+      </w:pPr>
+      <w:r>
+        <w:rPr>
+          <w:lang w:val="hu-HU"/>
+        </w:rPr>
+        <w:t>Improve:</w:t>
+      </w:r>
+    </w:p>
+    <w:p>
+      <w:pPr>
+        <w:pStyle w:val="ListParagraph"/>
+        <w:numPr>
+          <w:ilvl w:val="0"/>
+          <w:numId w:val="1"/>
+        </w:numPr>
+        <w:rPr>
+          <w:lang w:val="hu-HU"/>
+        </w:rPr>
+      </w:pPr>
+      <w:r>
+        <w:rPr>
+          <w:lang w:val="hu-HU"/>
+        </w:rPr>
+        <w:t>All prime numbers follow this formula: 6*k + 1</w:t>
+      </w:r>
+      <w:r>
+        <w:rPr>
+          <w:lang w:val="hu-HU"/>
+        </w:rPr>
+        <w:br/>
+      </w:r>
+      <w:r>
+        <w:rPr>
+          <w:b/>
+          <w:lang w:val="hu-HU"/>
+        </w:rPr>
+        <w:t>7</w:t>
+      </w:r>
+      <w:r>
+        <w:rPr>
+          <w:lang w:val="hu-HU"/>
+        </w:rPr>
+        <w:t xml:space="preserve"> = 6*1+1, </w:t>
+      </w:r>
+      <w:r>
+        <w:rPr>
+          <w:b/>
+          <w:lang w:val="hu-HU"/>
+        </w:rPr>
+        <w:t>13</w:t>
+      </w:r>
+      <w:r>
+        <w:rPr>
+          <w:lang w:val="hu-HU"/>
+        </w:rPr>
+        <w:t>=6*2+1</w:t>
+      </w:r>
+      <w:r>
+        <w:rPr>
+          <w:lang w:val="hu-HU"/>
+        </w:rPr>
+        <w:br/>
+        <w:t>2 and 3 are exceptions to this rule</w:t>
+      </w:r>
+      <w:r>
+        <w:rPr>
+          <w:lang w:val="hu-HU"/>
+        </w:rPr>
+        <w:br/>
+      </w:r>
+      <w:r>
+        <w:rPr>
+          <w:lang w:val="hu-HU"/>
+        </w:rPr>
+        <w:br/>
+        <w:t>We only need to test until the square root (</w:t>
+      </w:r>
+      <w:r>
+        <w:rPr>
+          <w:b/>
+          <w:lang w:val="hu-HU"/>
+        </w:rPr>
+        <w:t>if the square root of n is not a prime number, then n is not a prime number, by definition</w:t>
+      </w:r>
+      <w:r>
+        <w:rPr>
+          <w:lang w:val="hu-HU"/>
+        </w:rPr>
+        <w:t>)</w:t>
+      </w:r>
+      <w:r>
+        <w:rPr>
+          <w:lang w:val="hu-HU"/>
+        </w:rPr>
+        <w:br/>
+      </w:r>
+    </w:p>
+    <w:p>
+      <w:pPr>
+        <w:rPr>
+          <w:lang w:val="hu-HU"/>
+        </w:rPr>
+      </w:pPr>
+      <w:r>
+        <w:rPr>
+          <w:noProof/>
+        </w:rPr>
+        <w:drawing>
+          <wp:inline distT="0" distB="0" distL="0" distR="0" wp14:anchorId="46C98BDD" wp14:editId="3D078776">
+            <wp:extent cx="2836469" cy="2743200"/>
+            <wp:effectExtent l="0" t="0" r="2540" b="0"/>
+            <wp:docPr id="2" name="Picture 2"/>
+            <wp:cNvGraphicFramePr>
+              <a:graphicFrameLocks xmlns:a="http://schemas.openxmlformats.org/drawingml/2006/main" noChangeAspect="1"/>
+            </wp:cNvGraphicFramePr>
+            <a:graphic xmlns:a="http://schemas.openxmlformats.org/drawingml/2006/main">
+              <a:graphicData uri="http://schemas.openxmlformats.org/drawingml/2006/picture">
+                <pic:pic xmlns:pic="http://schemas.openxmlformats.org/drawingml/2006/picture">
+                  <pic:nvPicPr>
+                    <pic:cNvPr id="0" name="Picture 2"/>
+                    <pic:cNvPicPr>
+                      <a:picLocks noChangeAspect="1" noChangeArrowheads="1"/>
+                    </pic:cNvPicPr>
+                  </pic:nvPicPr>
+                  <pic:blipFill>
+                    <a:blip r:embed="rId9">
+                      <a:extLst>
+                        <a:ext uri="{28A0092B-C50C-407E-A947-70E740481C1C}">
+                          <a14:useLocalDpi xmlns:a14="http://schemas.microsoft.com/office/drawing/2010/main" val="0"/>
+                        </a:ext>
+                      </a:extLst>
+                    </a:blip>
+                    <a:srcRect/>
+                    <a:stretch>
+                      <a:fillRect/>
+                    </a:stretch>
+                  </pic:blipFill>
+                  <pic:spPr bwMode="auto">
+                    <a:xfrm>
+                      <a:off x="0" y="0"/>
+                      <a:ext cx="2847132" cy="2753512"/>
+                    </a:xfrm>
+                    <a:prstGeom prst="rect">
+                      <a:avLst/>
+                    </a:prstGeom>
+                    <a:noFill/>
+                    <a:ln>
+                      <a:noFill/>
+                    </a:ln>
+                  </pic:spPr>
+                </pic:pic>
+              </a:graphicData>
+            </a:graphic>
+          </wp:inline>
+        </w:drawing>
+      </w:r>
+      <w:r>
+        <w:rPr>
+          <w:lang w:val="hu-HU"/>
+        </w:rPr>
+        <w:br/>
+        <w:t>O(sqrt(n))</w:t>
+      </w:r>
+    </w:p>
+    <w:p>
+      <w:bookmarkStart w:id="0" w:name="_GoBack"/>
+      <w:bookmarkEnd w:id="0"/>
+    </w:p>
     <w:sectPr>
       <w:pgSz w:w="12240" w:h="15840"/>
       <w:pgMar w:top="1440" w:right="1440" w:bottom="1440" w:left="1440" w:header="720" w:footer="720" w:gutter="0"/>
@@ -891,8 +1307,178 @@
 </w:document>
 </file>
 
+<file path=word/endnotes.xml><?xml version="1.0" encoding="utf-8"?>
+<w:endnotes xmlns:wpc="http://schemas.microsoft.com/office/word/2010/wordprocessingCanvas" xmlns:cx="http://schemas.microsoft.com/office/drawing/2014/chartex" xmlns:cx1="http://schemas.microsoft.com/office/drawing/2015/9/8/chartex" xmlns:mc="http://schemas.openxmlformats.org/markup-compatibility/2006" xmlns:o="urn:schemas-microsoft-com:office:office" xmlns:r="http://schemas.openxmlformats.org/officeDocument/2006/relationships" xmlns:m="http://schemas.openxmlformats.org/officeDocument/2006/math" xmlns:v="urn:schemas-microsoft-com:vml" xmlns:wp14="http://schemas.microsoft.com/office/word/2010/wordprocessingDrawing" xmlns:wp="http://schemas.openxmlformats.org/drawingml/2006/wordprocessingDrawing" xmlns:w10="urn:schemas-microsoft-com:office:word" xmlns:w="http://schemas.openxmlformats.org/wordprocessingml/2006/main" xmlns:w14="http://schemas.microsoft.com/office/word/2010/wordml" xmlns:w15="http://schemas.microsoft.com/office/word/2012/wordml" xmlns:w16se="http://schemas.microsoft.com/office/word/2015/wordml/symex" xmlns:wpg="http://schemas.microsoft.com/office/word/2010/wordprocessingGroup" xmlns:wpi="http://schemas.microsoft.com/office/word/2010/wordprocessingInk" xmlns:wne="http://schemas.microsoft.com/office/word/2006/wordml" xmlns:wps="http://schemas.microsoft.com/office/word/2010/wordprocessingShape" mc:Ignorable="w14 w15 w16se wp14">
+  <w:endnote w:type="separator" w:id="-1">
+    <w:p>
+      <w:pPr>
+        <w:spacing w:after="0" w:line="240" w:lineRule="auto"/>
+      </w:pPr>
+      <w:r>
+        <w:separator/>
+      </w:r>
+    </w:p>
+  </w:endnote>
+  <w:endnote w:type="continuationSeparator" w:id="0">
+    <w:p>
+      <w:pPr>
+        <w:spacing w:after="0" w:line="240" w:lineRule="auto"/>
+      </w:pPr>
+      <w:r>
+        <w:continuationSeparator/>
+      </w:r>
+    </w:p>
+  </w:endnote>
+</w:endnotes>
+</file>
+
+<file path=word/footnotes.xml><?xml version="1.0" encoding="utf-8"?>
+<w:footnotes xmlns:wpc="http://schemas.microsoft.com/office/word/2010/wordprocessingCanvas" xmlns:cx="http://schemas.microsoft.com/office/drawing/2014/chartex" xmlns:cx1="http://schemas.microsoft.com/office/drawing/2015/9/8/chartex" xmlns:mc="http://schemas.openxmlformats.org/markup-compatibility/2006" xmlns:o="urn:schemas-microsoft-com:office:office" xmlns:r="http://schemas.openxmlformats.org/officeDocument/2006/relationships" xmlns:m="http://schemas.openxmlformats.org/officeDocument/2006/math" xmlns:v="urn:schemas-microsoft-com:vml" xmlns:wp14="http://schemas.microsoft.com/office/word/2010/wordprocessingDrawing" xmlns:wp="http://schemas.openxmlformats.org/drawingml/2006/wordprocessingDrawing" xmlns:w10="urn:schemas-microsoft-com:office:word" xmlns:w="http://schemas.openxmlformats.org/wordprocessingml/2006/main" xmlns:w14="http://schemas.microsoft.com/office/word/2010/wordml" xmlns:w15="http://schemas.microsoft.com/office/word/2012/wordml" xmlns:w16se="http://schemas.microsoft.com/office/word/2015/wordml/symex" xmlns:wpg="http://schemas.microsoft.com/office/word/2010/wordprocessingGroup" xmlns:wpi="http://schemas.microsoft.com/office/word/2010/wordprocessingInk" xmlns:wne="http://schemas.microsoft.com/office/word/2006/wordml" xmlns:wps="http://schemas.microsoft.com/office/word/2010/wordprocessingShape" mc:Ignorable="w14 w15 w16se wp14">
+  <w:footnote w:type="separator" w:id="-1">
+    <w:p>
+      <w:pPr>
+        <w:spacing w:after="0" w:line="240" w:lineRule="auto"/>
+      </w:pPr>
+      <w:r>
+        <w:separator/>
+      </w:r>
+    </w:p>
+  </w:footnote>
+  <w:footnote w:type="continuationSeparator" w:id="0">
+    <w:p>
+      <w:pPr>
+        <w:spacing w:after="0" w:line="240" w:lineRule="auto"/>
+      </w:pPr>
+      <w:r>
+        <w:continuationSeparator/>
+      </w:r>
+    </w:p>
+  </w:footnote>
+</w:footnotes>
+</file>
+
+<file path=word/numbering.xml><?xml version="1.0" encoding="utf-8"?>
+<w:numbering xmlns:wpc="http://schemas.microsoft.com/office/word/2010/wordprocessingCanvas" xmlns:cx="http://schemas.microsoft.com/office/drawing/2014/chartex" xmlns:cx1="http://schemas.microsoft.com/office/drawing/2015/9/8/chartex" xmlns:mc="http://schemas.openxmlformats.org/markup-compatibility/2006" xmlns:o="urn:schemas-microsoft-com:office:office" xmlns:r="http://schemas.openxmlformats.org/officeDocument/2006/relationships" xmlns:m="http://schemas.openxmlformats.org/officeDocument/2006/math" xmlns:v="urn:schemas-microsoft-com:vml" xmlns:wp14="http://schemas.microsoft.com/office/word/2010/wordprocessingDrawing" xmlns:wp="http://schemas.openxmlformats.org/drawingml/2006/wordprocessingDrawing" xmlns:w10="urn:schemas-microsoft-com:office:word" xmlns:w="http://schemas.openxmlformats.org/wordprocessingml/2006/main" xmlns:w14="http://schemas.microsoft.com/office/word/2010/wordml" xmlns:w15="http://schemas.microsoft.com/office/word/2012/wordml" xmlns:w16se="http://schemas.microsoft.com/office/word/2015/wordml/symex" xmlns:wpg="http://schemas.microsoft.com/office/word/2010/wordprocessingGroup" xmlns:wpi="http://schemas.microsoft.com/office/word/2010/wordprocessingInk" xmlns:wne="http://schemas.microsoft.com/office/word/2006/wordml" xmlns:wps="http://schemas.microsoft.com/office/word/2010/wordprocessingShape" mc:Ignorable="w14 w15 w16se wp14">
+  <w:abstractNum w:abstractNumId="0" w15:restartNumberingAfterBreak="0">
+    <w:nsid w:val="2AD31B8F"/>
+    <w:multiLevelType w:val="hybridMultilevel"/>
+    <w:tmpl w:val="77C07200"/>
+    <w:lvl w:ilvl="0" w:tplc="EA9AA138">
+      <w:numFmt w:val="bullet"/>
+      <w:lvlText w:val="-"/>
+      <w:lvlJc w:val="left"/>
+      <w:pPr>
+        <w:ind w:left="720" w:hanging="360"/>
+      </w:pPr>
+      <w:rPr>
+        <w:rFonts w:ascii="Calibri" w:eastAsiaTheme="minorHAnsi" w:hAnsi="Calibri" w:cs="Calibri" w:hint="default"/>
+      </w:rPr>
+    </w:lvl>
+    <w:lvl w:ilvl="1" w:tplc="04090003" w:tentative="1">
+      <w:start w:val="1"/>
+      <w:numFmt w:val="bullet"/>
+      <w:lvlText w:val="o"/>
+      <w:lvlJc w:val="left"/>
+      <w:pPr>
+        <w:ind w:left="1440" w:hanging="360"/>
+      </w:pPr>
+      <w:rPr>
+        <w:rFonts w:ascii="Courier New" w:hAnsi="Courier New" w:cs="Courier New" w:hint="default"/>
+      </w:rPr>
+    </w:lvl>
+    <w:lvl w:ilvl="2" w:tplc="04090005" w:tentative="1">
+      <w:start w:val="1"/>
+      <w:numFmt w:val="bullet"/>
+      <w:lvlText w:val=""/>
+      <w:lvlJc w:val="left"/>
+      <w:pPr>
+        <w:ind w:left="2160" w:hanging="360"/>
+      </w:pPr>
+      <w:rPr>
+        <w:rFonts w:ascii="Wingdings" w:hAnsi="Wingdings" w:hint="default"/>
+      </w:rPr>
+    </w:lvl>
+    <w:lvl w:ilvl="3" w:tplc="04090001" w:tentative="1">
+      <w:start w:val="1"/>
+      <w:numFmt w:val="bullet"/>
+      <w:lvlText w:val=""/>
+      <w:lvlJc w:val="left"/>
+      <w:pPr>
+        <w:ind w:left="2880" w:hanging="360"/>
+      </w:pPr>
+      <w:rPr>
+        <w:rFonts w:ascii="Symbol" w:hAnsi="Symbol" w:hint="default"/>
+      </w:rPr>
+    </w:lvl>
+    <w:lvl w:ilvl="4" w:tplc="04090003" w:tentative="1">
+      <w:start w:val="1"/>
+      <w:numFmt w:val="bullet"/>
+      <w:lvlText w:val="o"/>
+      <w:lvlJc w:val="left"/>
+      <w:pPr>
+        <w:ind w:left="3600" w:hanging="360"/>
+      </w:pPr>
+      <w:rPr>
+        <w:rFonts w:ascii="Courier New" w:hAnsi="Courier New" w:cs="Courier New" w:hint="default"/>
+      </w:rPr>
+    </w:lvl>
+    <w:lvl w:ilvl="5" w:tplc="04090005" w:tentative="1">
+      <w:start w:val="1"/>
+      <w:numFmt w:val="bullet"/>
+      <w:lvlText w:val=""/>
+      <w:lvlJc w:val="left"/>
+      <w:pPr>
+        <w:ind w:left="4320" w:hanging="360"/>
+      </w:pPr>
+      <w:rPr>
+        <w:rFonts w:ascii="Wingdings" w:hAnsi="Wingdings" w:hint="default"/>
+      </w:rPr>
+    </w:lvl>
+    <w:lvl w:ilvl="6" w:tplc="04090001" w:tentative="1">
+      <w:start w:val="1"/>
+      <w:numFmt w:val="bullet"/>
+      <w:lvlText w:val=""/>
+      <w:lvlJc w:val="left"/>
+      <w:pPr>
+        <w:ind w:left="5040" w:hanging="360"/>
+      </w:pPr>
+      <w:rPr>
+        <w:rFonts w:ascii="Symbol" w:hAnsi="Symbol" w:hint="default"/>
+      </w:rPr>
+    </w:lvl>
+    <w:lvl w:ilvl="7" w:tplc="04090003" w:tentative="1">
+      <w:start w:val="1"/>
+      <w:numFmt w:val="bullet"/>
+      <w:lvlText w:val="o"/>
+      <w:lvlJc w:val="left"/>
+      <w:pPr>
+        <w:ind w:left="5760" w:hanging="360"/>
+      </w:pPr>
+      <w:rPr>
+        <w:rFonts w:ascii="Courier New" w:hAnsi="Courier New" w:cs="Courier New" w:hint="default"/>
+      </w:rPr>
+    </w:lvl>
+    <w:lvl w:ilvl="8" w:tplc="04090005" w:tentative="1">
+      <w:start w:val="1"/>
+      <w:numFmt w:val="bullet"/>
+      <w:lvlText w:val=""/>
+      <w:lvlJc w:val="left"/>
+      <w:pPr>
+        <w:ind w:left="6480" w:hanging="360"/>
+      </w:pPr>
+      <w:rPr>
+        <w:rFonts w:ascii="Wingdings" w:hAnsi="Wingdings" w:hint="default"/>
+      </w:rPr>
+    </w:lvl>
+  </w:abstractNum>
+  <w:num w:numId="1">
+    <w:abstractNumId w:val="0"/>
+  </w:num>
+</w:numbering>
+</file>
+
 <file path=word/styles.xml><?xml version="1.0" encoding="utf-8"?>
-<w:styles xmlns:mc="http://schemas.openxmlformats.org/markup-compatibility/2006" xmlns:r="http://schemas.openxmlformats.org/officeDocument/2006/relationships" xmlns:w="http://schemas.openxmlformats.org/wordprocessingml/2006/main" xmlns:w14="http://schemas.microsoft.com/office/word/2010/wordml" xmlns:w15="http://schemas.microsoft.com/office/word/2012/wordml" xmlns:w16cid="http://schemas.microsoft.com/office/word/2016/wordml/cid" xmlns:w16se="http://schemas.microsoft.com/office/word/2015/wordml/symex" mc:Ignorable="w14 w15 w16se w16cid">
+<w:styles xmlns:mc="http://schemas.openxmlformats.org/markup-compatibility/2006" xmlns:r="http://schemas.openxmlformats.org/officeDocument/2006/relationships" xmlns:w="http://schemas.openxmlformats.org/wordprocessingml/2006/main" xmlns:w14="http://schemas.microsoft.com/office/word/2010/wordml" xmlns:w15="http://schemas.microsoft.com/office/word/2012/wordml" xmlns:w16se="http://schemas.microsoft.com/office/word/2015/wordml/symex" mc:Ignorable="w14 w15 w16se">
   <w:docDefaults>
     <w:rPrDefault>
       <w:rPr>
@@ -908,7 +1494,7 @@
       </w:pPr>
     </w:pPrDefault>
   </w:docDefaults>
-  <w:latentStyles w:defLockedState="0" w:defUIPriority="99" w:defSemiHidden="0" w:defUnhideWhenUsed="0" w:defQFormat="0" w:count="377">
+  <w:latentStyles w:defLockedState="0" w:defUIPriority="99" w:defSemiHidden="0" w:defUnhideWhenUsed="0" w:defQFormat="0" w:count="371">
     <w:lsdException w:name="Normal" w:uiPriority="0" w:qFormat="1"/>
     <w:lsdException w:name="heading 1" w:uiPriority="9" w:qFormat="1"/>
     <w:lsdException w:name="heading 2" w:semiHidden="1" w:uiPriority="9" w:unhideWhenUsed="1" w:qFormat="1"/>
@@ -1014,6 +1600,7 @@
     <w:lsdException w:name="HTML Sample" w:semiHidden="1" w:unhideWhenUsed="1"/>
     <w:lsdException w:name="HTML Typewriter" w:semiHidden="1" w:unhideWhenUsed="1"/>
     <w:lsdException w:name="HTML Variable" w:semiHidden="1" w:unhideWhenUsed="1"/>
+    <w:lsdException w:name="Normal Table" w:semiHidden="1" w:unhideWhenUsed="1"/>
     <w:lsdException w:name="annotation subject" w:semiHidden="1" w:unhideWhenUsed="1"/>
     <w:lsdException w:name="No List" w:semiHidden="1" w:unhideWhenUsed="1"/>
     <w:lsdException w:name="Outline List 1" w:semiHidden="1" w:unhideWhenUsed="1"/>
@@ -1060,8 +1647,10 @@
     <w:lsdException w:name="Table Subtle 2" w:semiHidden="1" w:unhideWhenUsed="1"/>
     <w:lsdException w:name="Table Web 1" w:semiHidden="1" w:unhideWhenUsed="1"/>
     <w:lsdException w:name="Table Web 2" w:semiHidden="1" w:unhideWhenUsed="1"/>
+    <w:lsdException w:name="Table Web 3" w:semiHidden="1" w:unhideWhenUsed="1"/>
     <w:lsdException w:name="Balloon Text" w:semiHidden="1" w:unhideWhenUsed="1"/>
     <w:lsdException w:name="Table Grid" w:uiPriority="39"/>
+    <w:lsdException w:name="Table Theme" w:semiHidden="1" w:unhideWhenUsed="1"/>
     <w:lsdException w:name="Placeholder Text" w:semiHidden="1"/>
     <w:lsdException w:name="No Spacing" w:uiPriority="1" w:qFormat="1"/>
     <w:lsdException w:name="Light Shading" w:uiPriority="60"/>
@@ -1277,12 +1866,6 @@
     <w:lsdException w:name="List Table 5 Dark Accent 6" w:uiPriority="50"/>
     <w:lsdException w:name="List Table 6 Colorful Accent 6" w:uiPriority="51"/>
     <w:lsdException w:name="List Table 7 Colorful Accent 6" w:uiPriority="52"/>
-    <w:lsdException w:name="Mention" w:semiHidden="1" w:unhideWhenUsed="1"/>
-    <w:lsdException w:name="Smart Hyperlink" w:semiHidden="1" w:unhideWhenUsed="1"/>
-    <w:lsdException w:name="Hashtag" w:semiHidden="1" w:unhideWhenUsed="1"/>
-    <w:lsdException w:name="Unresolved Mention" w:semiHidden="1" w:unhideWhenUsed="1"/>
-    <w:lsdException w:name="Smart Link" w:semiHidden="1" w:unhideWhenUsed="1"/>
-    <w:lsdException w:name="Smart Link Error" w:semiHidden="1" w:unhideWhenUsed="1"/>
   </w:latentStyles>
   <w:style w:type="paragraph" w:default="1" w:styleId="Normal">
     <w:name w:val="Normal"/>
@@ -1327,6 +1910,17 @@
       <w:sz w:val="24"/>
       <w:szCs w:val="24"/>
     </w:rPr>
+  </w:style>
+  <w:style w:type="paragraph" w:styleId="ListParagraph">
+    <w:name w:val="List Paragraph"/>
+    <w:basedOn w:val="Normal"/>
+    <w:uiPriority w:val="34"/>
+    <w:qFormat/>
+    <w:rsid w:val="008D7CDE"/>
+    <w:pPr>
+      <w:ind w:left="720"/>
+      <w:contextualSpacing/>
+    </w:pPr>
   </w:style>
 </w:styles>
 </file>

</xml_diff>